<commit_message>
Peer Review updated with PDF
</commit_message>
<xml_diff>
--- a/UML/Peer Review/Documentazione Peer Review - [ing-sw-23-saccani-spangaro-sanvito-pedersoli].docx
+++ b/UML/Peer Review/Documentazione Peer Review - [ing-sw-23-saccani-spangaro-sanvito-pedersoli].docx
@@ -515,7 +515,7 @@
           </mc:Choice>
           <mc:Fallback>
             <w:pict>
-              <v:group w14:anchorId="1F378CA2" id="Group 17" o:spid="_x0000_s1026" style="position:absolute;margin-left:578.8pt;margin-top:-28.8pt;width:630pt;height:111.5pt;z-index:-251657216;mso-width-percent:1000;mso-position-horizontal:right;mso-position-horizontal-relative:page;mso-width-percent:1000;mso-height-relative:margin" coordsize="80010,13932" o:gfxdata="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">
+              <v:group w14:anchorId="2B4A7A0C" id="Group 17" o:spid="_x0000_s1026" style="position:absolute;margin-left:578.8pt;margin-top:-28.8pt;width:630pt;height:111.5pt;z-index:-251657216;mso-width-percent:1000;mso-position-horizontal:right;mso-position-horizontal-relative:page;mso-width-percent:1000;mso-height-relative:margin" coordsize="80010,13932" o:gfxdata="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">
                 <v:rect id="Rectangle 6" o:spid="_x0000_s1027" style="position:absolute;top:3429;width:80010;height:6858;visibility:visible;mso-wrap-style:square;v-text-anchor:top" o:gfxdata="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" fillcolor="#4472c4 [3204]" stroked="f">
                   <v:textbox inset=",7.2pt,,7.2pt"/>
                 </v:rect>
@@ -643,7 +643,77 @@
           <w:sz w:val="22"/>
           <w:szCs w:val="22"/>
         </w:rPr>
-        <w:t>Documentazione relativa al file Unified Modeling Language (UML) del Gruppo 04:</w:t>
+        <w:t xml:space="preserve">Documentazione relativa al file Unified Modeling Language (UML) del </w:t>
+      </w:r>
+      <w:r>
+        <w:rPr>
+          <w:rFonts w:ascii="Arial" w:hAnsi="Arial" w:cs="Arial"/>
+          <w:b/>
+          <w:bCs/>
+          <w:color w:val="auto"/>
+          <w:sz w:val="22"/>
+          <w:szCs w:val="22"/>
+        </w:rPr>
+        <w:t>Gruppo 04</w:t>
+      </w:r>
+      <w:r>
+        <w:rPr>
+          <w:rFonts w:ascii="Arial" w:hAnsi="Arial" w:cs="Arial"/>
+          <w:color w:val="auto"/>
+          <w:sz w:val="22"/>
+          <w:szCs w:val="22"/>
+        </w:rPr>
+        <w:t>:</w:t>
+      </w:r>
+    </w:p>
+    <w:p>
+      <w:pPr>
+        <w:pStyle w:val="Titolo"/>
+        <w:tabs>
+          <w:tab w:val="left" w:pos="9228"/>
+        </w:tabs>
+        <w:jc w:val="center"/>
+        <w:rPr>
+          <w:rFonts w:ascii="Arial" w:hAnsi="Arial" w:cs="Arial"/>
+          <w:color w:val="auto"/>
+          <w:sz w:val="22"/>
+          <w:szCs w:val="22"/>
+        </w:rPr>
+      </w:pPr>
+      <w:r>
+        <w:rPr>
+          <w:rFonts w:ascii="Arial" w:hAnsi="Arial" w:cs="Arial"/>
+          <w:i/>
+          <w:iCs/>
+          <w:color w:val="auto"/>
+          <w:sz w:val="22"/>
+          <w:szCs w:val="22"/>
+        </w:rPr>
+        <w:t>“</w:t>
+      </w:r>
+      <w:r>
+        <w:rPr>
+          <w:rFonts w:ascii="Arial" w:hAnsi="Arial" w:cs="Arial"/>
+          <w:b/>
+          <w:bCs/>
+          <w:i/>
+          <w:iCs/>
+          <w:color w:val="auto"/>
+          <w:sz w:val="22"/>
+          <w:szCs w:val="22"/>
+        </w:rPr>
+        <w:t>ing-sw-23-saccani-spangaro-sanvito-pedersoli</w:t>
+      </w:r>
+      <w:r>
+        <w:rPr>
+          <w:rFonts w:ascii="Arial" w:hAnsi="Arial" w:cs="Arial"/>
+          <w:i/>
+          <w:iCs/>
+          <w:color w:val="auto"/>
+          <w:sz w:val="22"/>
+          <w:szCs w:val="22"/>
+        </w:rPr>
+        <w:t>”</w:t>
       </w:r>
       <w:r>
         <w:rPr>
@@ -653,35 +723,92 @@
           <w:szCs w:val="22"/>
         </w:rPr>
         <w:br/>
-        <w:t>ing-sw-23-saccani-spangaro-sanvito-pedersoli</w:t>
-      </w:r>
-      <w:r>
-        <w:rPr>
-          <w:rFonts w:ascii="Arial" w:hAnsi="Arial" w:cs="Arial"/>
-          <w:color w:val="auto"/>
-          <w:sz w:val="22"/>
-          <w:szCs w:val="22"/>
-        </w:rPr>
-        <w:br/>
-      </w:r>
-      <w:r>
-        <w:rPr>
-          <w:rFonts w:ascii="Arial" w:hAnsi="Arial" w:cs="Arial"/>
-          <w:color w:val="auto"/>
-          <w:sz w:val="22"/>
-          <w:szCs w:val="22"/>
-        </w:rPr>
-        <w:br/>
-        <w:t xml:space="preserve">Di seguito é riportata una breve descrizione generale delle scelte implementative e di design </w:t>
-      </w:r>
-      <w:r>
-        <w:rPr>
-          <w:rFonts w:ascii="Arial" w:hAnsi="Arial" w:cs="Arial"/>
-          <w:color w:val="auto"/>
-          <w:sz w:val="22"/>
-          <w:szCs w:val="22"/>
-        </w:rPr>
-        <w:t>adottate per la realizzazione del diagramma UML.</w:t>
+      </w:r>
+    </w:p>
+    <w:p>
+      <w:pPr>
+        <w:pStyle w:val="Titolo"/>
+        <w:tabs>
+          <w:tab w:val="left" w:pos="9228"/>
+        </w:tabs>
+        <w:rPr>
+          <w:rFonts w:ascii="Arial" w:hAnsi="Arial" w:cs="Arial"/>
+          <w:color w:val="auto"/>
+          <w:sz w:val="22"/>
+          <w:szCs w:val="22"/>
+        </w:rPr>
+      </w:pPr>
+      <w:r>
+        <w:rPr>
+          <w:rFonts w:ascii="Arial" w:hAnsi="Arial" w:cs="Arial"/>
+          <w:color w:val="auto"/>
+          <w:sz w:val="22"/>
+          <w:szCs w:val="22"/>
+        </w:rPr>
+        <w:t xml:space="preserve">Di seguito </w:t>
+      </w:r>
+      <w:r>
+        <w:rPr>
+          <w:rFonts w:ascii="Arial" w:hAnsi="Arial" w:cs="Arial"/>
+          <w:color w:val="auto"/>
+          <w:sz w:val="22"/>
+          <w:szCs w:val="22"/>
+        </w:rPr>
+        <w:t>è</w:t>
+      </w:r>
+      <w:r>
+        <w:rPr>
+          <w:rFonts w:ascii="Arial" w:hAnsi="Arial" w:cs="Arial"/>
+          <w:color w:val="auto"/>
+          <w:sz w:val="22"/>
+          <w:szCs w:val="22"/>
+        </w:rPr>
+        <w:t xml:space="preserve"> riportata una </w:t>
+      </w:r>
+      <w:r>
+        <w:rPr>
+          <w:rFonts w:ascii="Arial" w:hAnsi="Arial" w:cs="Arial"/>
+          <w:color w:val="auto"/>
+          <w:sz w:val="22"/>
+          <w:szCs w:val="22"/>
+        </w:rPr>
+        <w:t>breve</w:t>
+      </w:r>
+      <w:r>
+        <w:rPr>
+          <w:rFonts w:ascii="Arial" w:hAnsi="Arial" w:cs="Arial"/>
+          <w:color w:val="auto"/>
+          <w:sz w:val="22"/>
+          <w:szCs w:val="22"/>
+        </w:rPr>
+        <w:t xml:space="preserve"> descrizione generale delle scelte implementative e di design </w:t>
+      </w:r>
+      <w:r>
+        <w:rPr>
+          <w:rFonts w:ascii="Arial" w:hAnsi="Arial" w:cs="Arial"/>
+          <w:color w:val="auto"/>
+          <w:sz w:val="22"/>
+          <w:szCs w:val="22"/>
+        </w:rPr>
+        <w:t>adottate per la realizzazione del diagramma UML</w:t>
+      </w:r>
+      <w:r>
+        <w:rPr>
+          <w:rFonts w:ascii="Arial" w:hAnsi="Arial" w:cs="Arial"/>
+          <w:color w:val="auto"/>
+          <w:sz w:val="22"/>
+          <w:szCs w:val="22"/>
+        </w:rPr>
+        <w:t xml:space="preserve"> Server-Side</w:t>
+      </w:r>
+      <w:r>
+        <w:rPr>
+          <w:rFonts w:ascii="Arial" w:hAnsi="Arial" w:cs="Arial"/>
+          <w:color w:val="auto"/>
+          <w:sz w:val="22"/>
+          <w:szCs w:val="22"/>
+        </w:rPr>
+        <w:t>.</w:t>
       </w:r>
       <w:r>
         <w:rPr>
@@ -710,17 +837,43 @@
           <w:szCs w:val="22"/>
         </w:rPr>
         <w:br/>
-        <w:t xml:space="preserve">Le parti relative a Model e Controller sono state realizzate completamente. </w:t>
-      </w:r>
-      <w:r>
-        <w:rPr>
-          <w:rFonts w:ascii="Arial" w:hAnsi="Arial" w:cs="Arial"/>
-          <w:color w:val="auto"/>
-          <w:sz w:val="22"/>
-          <w:szCs w:val="22"/>
-        </w:rPr>
-        <w:br/>
-        <w:t xml:space="preserve">Per quanto riguarda la View, questa </w:t>
+        <w:t>Le parti relative a Model e Controller sono state realizzate completamente</w:t>
+      </w:r>
+      <w:r>
+        <w:rPr>
+          <w:rFonts w:ascii="Arial" w:hAnsi="Arial" w:cs="Arial"/>
+          <w:color w:val="auto"/>
+          <w:sz w:val="22"/>
+          <w:szCs w:val="22"/>
+        </w:rPr>
+        <w:t>; p</w:t>
+      </w:r>
+      <w:r>
+        <w:rPr>
+          <w:rFonts w:ascii="Arial" w:hAnsi="Arial" w:cs="Arial"/>
+          <w:color w:val="auto"/>
+          <w:sz w:val="22"/>
+          <w:szCs w:val="22"/>
+        </w:rPr>
+        <w:t xml:space="preserve">er quanto riguarda la </w:t>
+      </w:r>
+      <w:r>
+        <w:rPr>
+          <w:rFonts w:ascii="Arial" w:hAnsi="Arial" w:cs="Arial"/>
+          <w:color w:val="auto"/>
+          <w:sz w:val="22"/>
+          <w:szCs w:val="22"/>
+        </w:rPr>
+        <w:t xml:space="preserve">parte della </w:t>
+      </w:r>
+      <w:r>
+        <w:rPr>
+          <w:rFonts w:ascii="Arial" w:hAnsi="Arial" w:cs="Arial"/>
+          <w:color w:val="auto"/>
+          <w:sz w:val="22"/>
+          <w:szCs w:val="22"/>
+        </w:rPr>
+        <w:t xml:space="preserve">View, questa </w:t>
       </w:r>
       <w:r>
         <w:rPr>
@@ -738,7 +891,25 @@
           <w:sz w:val="22"/>
           <w:szCs w:val="22"/>
         </w:rPr>
-        <w:t xml:space="preserve"> presente ma si riferisce solo ad un primo approccio implementativo.</w:t>
+        <w:t xml:space="preserve"> presente ma</w:t>
+      </w:r>
+      <w:r>
+        <w:rPr>
+          <w:rFonts w:ascii="Arial" w:hAnsi="Arial" w:cs="Arial"/>
+          <w:color w:val="auto"/>
+          <w:sz w:val="22"/>
+          <w:szCs w:val="22"/>
+        </w:rPr>
+        <w:t>,</w:t>
+      </w:r>
+      <w:r>
+        <w:rPr>
+          <w:rFonts w:ascii="Arial" w:hAnsi="Arial" w:cs="Arial"/>
+          <w:color w:val="auto"/>
+          <w:sz w:val="22"/>
+          <w:szCs w:val="22"/>
+        </w:rPr>
+        <w:t xml:space="preserve"> si riferisce solo ad un primo approccio implementativo.</w:t>
       </w:r>
       <w:r>
         <w:rPr>
@@ -831,7 +1002,53 @@
           <w:sz w:val="22"/>
           <w:szCs w:val="22"/>
         </w:rPr>
-        <w:t>: Gestisce tutte le partite (</w:t>
+        <w:t xml:space="preserve">: Gestisce tutte le partite </w:t>
+      </w:r>
+      <w:r>
+        <w:rPr>
+          <w:rFonts w:ascii="Arial" w:hAnsi="Arial" w:cs="Arial"/>
+          <w:color w:val="auto"/>
+          <w:sz w:val="22"/>
+          <w:szCs w:val="22"/>
+        </w:rPr>
+        <w:t xml:space="preserve">=&gt; </w:t>
+      </w:r>
+      <w:r>
+        <w:rPr>
+          <w:rFonts w:ascii="Arial" w:hAnsi="Arial" w:cs="Arial"/>
+          <w:color w:val="auto"/>
+          <w:sz w:val="22"/>
+          <w:szCs w:val="22"/>
+        </w:rPr>
+        <w:t xml:space="preserve">Possiede </w:t>
+      </w:r>
+      <w:r>
+        <w:rPr>
+          <w:rFonts w:ascii="Arial" w:hAnsi="Arial" w:cs="Arial"/>
+          <w:color w:val="auto"/>
+          <w:sz w:val="22"/>
+          <w:szCs w:val="22"/>
+        </w:rPr>
+        <w:t>N GameController</w:t>
+      </w:r>
+      <w:r>
+        <w:rPr>
+          <w:rFonts w:ascii="Arial" w:hAnsi="Arial" w:cs="Arial"/>
+          <w:color w:val="auto"/>
+          <w:sz w:val="22"/>
+          <w:szCs w:val="22"/>
+        </w:rPr>
+        <w:br/>
+        <w:t xml:space="preserve">                         </w:t>
+      </w:r>
+      <w:r>
+        <w:rPr>
+          <w:rFonts w:ascii="Arial" w:hAnsi="Arial" w:cs="Arial"/>
+          <w:color w:val="auto"/>
+          <w:sz w:val="22"/>
+          <w:szCs w:val="22"/>
+        </w:rPr>
+        <w:t>(</w:t>
       </w:r>
       <w:r>
         <w:rPr>
@@ -939,7 +1156,43 @@
           <w:sz w:val="22"/>
           <w:szCs w:val="22"/>
         </w:rPr>
-        <w:t>GameController: Gestisce tutti gli aspetti relativi alla singola partita (Game).</w:t>
+        <w:t xml:space="preserve">GameController: Gestisce tutti gli aspetti relativi </w:t>
+      </w:r>
+      <w:r>
+        <w:rPr>
+          <w:rFonts w:ascii="Arial" w:hAnsi="Arial" w:cs="Arial"/>
+          <w:color w:val="auto"/>
+          <w:sz w:val="22"/>
+          <w:szCs w:val="22"/>
+        </w:rPr>
+        <w:t>ad una</w:t>
+      </w:r>
+      <w:r>
+        <w:rPr>
+          <w:rFonts w:ascii="Arial" w:hAnsi="Arial" w:cs="Arial"/>
+          <w:color w:val="auto"/>
+          <w:sz w:val="22"/>
+          <w:szCs w:val="22"/>
+        </w:rPr>
+        <w:t xml:space="preserve"> singola partita (Game</w:t>
+      </w:r>
+      <w:r>
+        <w:rPr>
+          <w:rFonts w:ascii="Arial" w:hAnsi="Arial" w:cs="Arial"/>
+          <w:color w:val="auto"/>
+          <w:sz w:val="22"/>
+          <w:szCs w:val="22"/>
+        </w:rPr>
+        <w:t xml:space="preserve"> di GameModel</w:t>
+      </w:r>
+      <w:r>
+        <w:rPr>
+          <w:rFonts w:ascii="Arial" w:hAnsi="Arial" w:cs="Arial"/>
+          <w:color w:val="auto"/>
+          <w:sz w:val="22"/>
+          <w:szCs w:val="22"/>
+        </w:rPr>
+        <w:t>).</w:t>
       </w:r>
     </w:p>
     <w:p>
@@ -974,7 +1227,20 @@
         <w:rPr>
           <w:rFonts w:ascii="Arial" w:hAnsi="Arial" w:cs="Arial"/>
         </w:rPr>
-        <w:t>GameModel: É la parte che contiene tutte le informazioni di gioco quindi permette di collegare tra di loro tutte</w:t>
+        <w:t>GameModel: É la parte che contiene tutte le informazioni di gioco quindi permette di collegare tra di</w:t>
+      </w:r>
+      <w:r>
+        <w:rPr>
+          <w:rFonts w:ascii="Arial" w:hAnsi="Arial" w:cs="Arial"/>
+        </w:rPr>
+        <w:br/>
+        <w:t xml:space="preserve">                      </w:t>
+      </w:r>
+      <w:r>
+        <w:rPr>
+          <w:rFonts w:ascii="Arial" w:hAnsi="Arial" w:cs="Arial"/>
+        </w:rPr>
+        <w:t>loro tutte</w:t>
       </w:r>
       <w:r>
         <w:rPr>
@@ -992,7 +1258,34 @@
         <w:rPr>
           <w:rFonts w:ascii="Arial" w:hAnsi="Arial" w:cs="Arial"/>
         </w:rPr>
-        <w:t xml:space="preserve"> (é caratterizzato da un GameStatus (enum): RUNNING, WAIT, ENDED).</w:t>
+        <w:t xml:space="preserve"> del Model. È lui che si occuperà di notificare le varie view quando</w:t>
+      </w:r>
+      <w:r>
+        <w:rPr>
+          <w:rFonts w:ascii="Arial" w:hAnsi="Arial" w:cs="Arial"/>
+        </w:rPr>
+        <w:br/>
+        <w:t xml:space="preserve">                      si verificheranno delle modifiche del model.</w:t>
+      </w:r>
+      <w:r>
+        <w:rPr>
+          <w:rFonts w:ascii="Arial" w:hAnsi="Arial" w:cs="Arial"/>
+        </w:rPr>
+        <w:br/>
+        <w:t xml:space="preserve">                      (Listeners implements interface GameListener)</w:t>
+      </w:r>
+      <w:r>
+        <w:rPr>
+          <w:rFonts w:ascii="Arial" w:hAnsi="Arial" w:cs="Arial"/>
+        </w:rPr>
+        <w:br/>
+        <w:t xml:space="preserve">                      </w:t>
+      </w:r>
+      <w:r>
+        <w:rPr>
+          <w:rFonts w:ascii="Arial" w:hAnsi="Arial" w:cs="Arial"/>
+        </w:rPr>
+        <w:t>(é caratterizzato da un GameStatus (enum): RUNNING, WAIT, ENDED).</w:t>
       </w:r>
     </w:p>
     <w:p>
@@ -1010,7 +1303,19 @@
         <w:rPr>
           <w:rFonts w:ascii="Arial" w:hAnsi="Arial" w:cs="Arial"/>
         </w:rPr>
-        <w:t>Playground: É il terreno di gioco dove i giocatori recuperano le Tile da posizionare delle proprie librerie.</w:t>
+        <w:t xml:space="preserve">Playground: É il terreno di gioco dove i giocatori recuperano le Tile da posizionare </w:t>
+      </w:r>
+      <w:r>
+        <w:rPr>
+          <w:rFonts w:ascii="Arial" w:hAnsi="Arial" w:cs="Arial"/>
+        </w:rPr>
+        <w:t>nelle</w:t>
+      </w:r>
+      <w:r>
+        <w:rPr>
+          <w:rFonts w:ascii="Arial" w:hAnsi="Arial" w:cs="Arial"/>
+        </w:rPr>
+        <w:t xml:space="preserve"> proprie librerie.</w:t>
       </w:r>
     </w:p>
     <w:p>
@@ -1055,6 +1360,12 @@
         </w:rPr>
         <w:t>Shelf: La libreria che ogni giocatore possiede</w:t>
       </w:r>
+      <w:r>
+        <w:rPr>
+          <w:rFonts w:ascii="Arial" w:hAnsi="Arial" w:cs="Arial"/>
+        </w:rPr>
+        <w:t xml:space="preserve"> in forma matriciale[][] di Tile</w:t>
+      </w:r>
     </w:p>
     <w:p>
       <w:pPr>
@@ -1083,7 +1394,44 @@
         <w:rPr>
           <w:rFonts w:ascii="Arial" w:hAnsi="Arial" w:cs="Arial"/>
         </w:rPr>
-        <w:t xml:space="preserve"> che caratterizza i vari player (univoci nella partita, in piú partite é possibile usare lo stesso</w:t>
+        <w:t xml:space="preserve"> che caratterizza i vari player (univoci nella partita, in </w:t>
+      </w:r>
+      <w:r>
+        <w:rPr>
+          <w:rFonts w:ascii="Arial" w:hAnsi="Arial" w:cs="Arial"/>
+        </w:rPr>
+        <w:t>più</w:t>
+      </w:r>
+      <w:r>
+        <w:rPr>
+          <w:rFonts w:ascii="Arial" w:hAnsi="Arial" w:cs="Arial"/>
+        </w:rPr>
+        <w:t xml:space="preserve"> partite </w:t>
+      </w:r>
+      <w:r>
+        <w:rPr>
+          <w:rFonts w:ascii="Arial" w:hAnsi="Arial" w:cs="Arial"/>
+        </w:rPr>
+        <w:t>è</w:t>
+      </w:r>
+      <w:r>
+        <w:rPr>
+          <w:rFonts w:ascii="Arial" w:hAnsi="Arial" w:cs="Arial"/>
+        </w:rPr>
+        <w:t xml:space="preserve"> possibile usare lo</w:t>
+      </w:r>
+      <w:r>
+        <w:rPr>
+          <w:rFonts w:ascii="Arial" w:hAnsi="Arial" w:cs="Arial"/>
+        </w:rPr>
+        <w:br/>
+        <w:t xml:space="preserve">            </w:t>
+      </w:r>
+      <w:r>
+        <w:rPr>
+          <w:rFonts w:ascii="Arial" w:hAnsi="Arial" w:cs="Arial"/>
+        </w:rPr>
+        <w:t>stesso</w:t>
       </w:r>
       <w:r>
         <w:rPr>
@@ -1151,7 +1499,19 @@
           <w:rFonts w:ascii="Arial" w:hAnsi="Arial" w:cs="Arial"/>
         </w:rPr>
         <w:br/>
-        <w:t xml:space="preserve">                            Ogni messaggio appartiene ad una chat ed é stato inviato da un Player</w:t>
+        <w:t xml:space="preserve">                            Ogni messaggio appartiene ad una chat ed </w:t>
+      </w:r>
+      <w:r>
+        <w:rPr>
+          <w:rFonts w:ascii="Arial" w:hAnsi="Arial" w:cs="Arial"/>
+        </w:rPr>
+        <w:t>è</w:t>
+      </w:r>
+      <w:r>
+        <w:rPr>
+          <w:rFonts w:ascii="Arial" w:hAnsi="Arial" w:cs="Arial"/>
+        </w:rPr>
+        <w:t xml:space="preserve"> stato inviato da un Player</w:t>
       </w:r>
     </w:p>
     <w:p>
@@ -1219,7 +1579,19 @@
           <w:rFonts w:ascii="Arial" w:hAnsi="Arial" w:cs="Arial"/>
         </w:rPr>
         <w:br/>
-        <w:t>Carte comuni suddivise in 6 sottoclassi ogniuna ridefinisce il metodo verify(Shelf) per verificare che l’obiettivo comune sia stato soddisfatto.</w:t>
+        <w:t xml:space="preserve">Carte comuni suddivise in 6 sottoclassi </w:t>
+      </w:r>
+      <w:r>
+        <w:rPr>
+          <w:rFonts w:ascii="Arial" w:hAnsi="Arial" w:cs="Arial"/>
+        </w:rPr>
+        <w:t>ognuna</w:t>
+      </w:r>
+      <w:r>
+        <w:rPr>
+          <w:rFonts w:ascii="Arial" w:hAnsi="Arial" w:cs="Arial"/>
+        </w:rPr>
+        <w:t xml:space="preserve"> ridefinisce il metodo verify(Shelf) per verificare che l’obiettivo comune sia stato soddisfatto.</w:t>
       </w:r>
     </w:p>
     <w:p>
@@ -1265,6 +1637,7 @@
           <w:b/>
           <w:bCs/>
         </w:rPr>
+        <w:lastRenderedPageBreak/>
         <w:t>View:</w:t>
       </w:r>
       <w:r>
@@ -1280,6 +1653,40 @@
           <w:rFonts w:ascii="Arial" w:hAnsi="Arial" w:cs="Arial"/>
         </w:rPr>
         <w:t>SocketWelcomeView è il socket principale che accetta tutte le connessioni TCP e si occupa di creare un SocketWithClientView che le gestisce singolarmente (1 connessione per ogni SocketWithClientView).</w:t>
+      </w:r>
+      <w:r>
+        <w:rPr>
+          <w:rFonts w:ascii="Arial" w:hAnsi="Arial" w:cs="Arial"/>
+        </w:rPr>
+        <w:br/>
+        <w:t>La SocketWithClientView notifica i 2 controller MainController e GameController:</w:t>
+      </w:r>
+      <w:r>
+        <w:rPr>
+          <w:rFonts w:ascii="Arial" w:hAnsi="Arial" w:cs="Arial"/>
+        </w:rPr>
+        <w:br/>
+        <w:t>Notifica il MainController per ottenere un GameController (perché l’utente vuole creare o entrare in una partita e il MainController restituisce il GameController corretto).</w:t>
+      </w:r>
+      <w:r>
+        <w:rPr>
+          <w:rFonts w:ascii="Arial" w:hAnsi="Arial" w:cs="Arial"/>
+        </w:rPr>
+        <w:br/>
+        <w:t>Dopo aver ottenuto il GameController, notificherà il GameController di ogni azione che l’utente vuole intraprendere.</w:t>
+      </w:r>
+      <w:r>
+        <w:rPr>
+          <w:rFonts w:ascii="Arial" w:hAnsi="Arial" w:cs="Arial"/>
+        </w:rPr>
+        <w:br/>
+      </w:r>
+      <w:r>
+        <w:rPr>
+          <w:rFonts w:ascii="Arial" w:hAnsi="Arial" w:cs="Arial"/>
+        </w:rPr>
+        <w:br/>
+        <w:t>(Parte di RMIView non ancora sviluppata)</w:t>
       </w:r>
     </w:p>
     <w:p>

</xml_diff>